<commit_message>
Conexiones vista modelo ampliadas, modelos nuevos y tabla de resultado
</commit_message>
<xml_diff>
--- a/Documentación/Herramientas utilizadas.docx
+++ b/Documentación/Herramientas utilizadas.docx
@@ -12,39 +12,1241 @@
     </w:p>
     <w:p/>
     <w:p>
-      <w:r>
+      <w:pPr>
+        <w:rPr>
+          <w:rFonts w:ascii="Liberation Serif" w:hAnsi="Liberation Serif"/>
+          <w:sz w:val="24"/>
+          <w:szCs w:val="24"/>
+        </w:rPr>
+      </w:pPr>
+      <w:r>
+        <w:rPr>
+          <w:rFonts w:ascii="Liberation Serif" w:hAnsi="Liberation Serif"/>
+          <w:sz w:val="24"/>
+          <w:szCs w:val="24"/>
+        </w:rPr>
         <w:t>Gestión de referencias: la opción elegida es Zotero, la cual permite guardar las referencias de los sitios consultados para la realización del proyecto</w:t>
       </w:r>
-    </w:p>
-    <w:p>
-      <w:r>
-        <w:t xml:space="preserve">Plan de </w:t>
-      </w:r>
-      <w:r>
-        <w:t>prototipado</w:t>
-      </w:r>
-      <w:r>
+      <w:r>
+        <w:rPr>
+          <w:rFonts w:ascii="Liberation Serif" w:hAnsi="Liberation Serif"/>
+          <w:sz w:val="24"/>
+          <w:szCs w:val="24"/>
+        </w:rPr>
+        <w:t xml:space="preserve">, así como una </w:t>
+      </w:r>
+    </w:p>
+    <w:p>
+      <w:pPr>
+        <w:rPr>
+          <w:rFonts w:ascii="Liberation Serif" w:hAnsi="Liberation Serif"/>
+          <w:sz w:val="24"/>
+          <w:szCs w:val="24"/>
+        </w:rPr>
+      </w:pPr>
+    </w:p>
+    <w:p>
+      <w:pPr>
+        <w:rPr>
+          <w:rFonts w:ascii="Liberation Serif" w:hAnsi="Liberation Serif"/>
+          <w:b/>
+          <w:sz w:val="28"/>
+          <w:szCs w:val="28"/>
+        </w:rPr>
+      </w:pPr>
+      <w:proofErr w:type="spellStart"/>
+      <w:r>
+        <w:rPr>
+          <w:rFonts w:ascii="Liberation Serif" w:hAnsi="Liberation Serif"/>
+          <w:b/>
+          <w:sz w:val="28"/>
+          <w:szCs w:val="28"/>
+        </w:rPr>
+        <w:t>Repostorio</w:t>
+      </w:r>
+      <w:proofErr w:type="spellEnd"/>
+    </w:p>
+    <w:p>
+      <w:pPr>
+        <w:pStyle w:val="Prrafodelista"/>
+        <w:numPr>
+          <w:ilvl w:val="0"/>
+          <w:numId w:val="4"/>
+        </w:numPr>
+        <w:rPr>
+          <w:rFonts w:ascii="Liberation Serif" w:hAnsi="Liberation Serif"/>
+          <w:b/>
+          <w:sz w:val="28"/>
+          <w:szCs w:val="28"/>
+        </w:rPr>
+      </w:pPr>
+      <w:proofErr w:type="gramStart"/>
+      <w:r>
+        <w:rPr>
+          <w:rFonts w:ascii="Liberation Serif" w:hAnsi="Liberation Serif"/>
+          <w:sz w:val="24"/>
+          <w:szCs w:val="24"/>
+        </w:rPr>
+        <w:t>Herramienta planteadas</w:t>
+      </w:r>
+      <w:proofErr w:type="gramEnd"/>
+      <w:r>
+        <w:rPr>
+          <w:rFonts w:ascii="Liberation Serif" w:hAnsi="Liberation Serif"/>
+          <w:sz w:val="24"/>
+          <w:szCs w:val="24"/>
+        </w:rPr>
+        <w:t xml:space="preserve">: </w:t>
+      </w:r>
+      <w:r>
+        <w:rPr>
+          <w:rFonts w:ascii="Liberation Serif" w:hAnsi="Liberation Serif"/>
+          <w:sz w:val="24"/>
+          <w:szCs w:val="24"/>
+        </w:rPr>
+        <w:t xml:space="preserve">GitHub, </w:t>
+      </w:r>
+      <w:proofErr w:type="spellStart"/>
+      <w:r>
+        <w:rPr>
+          <w:rFonts w:ascii="Liberation Serif" w:hAnsi="Liberation Serif"/>
+          <w:sz w:val="24"/>
+          <w:szCs w:val="24"/>
+        </w:rPr>
+        <w:t>GitLab</w:t>
+      </w:r>
+      <w:proofErr w:type="spellEnd"/>
+      <w:r>
+        <w:rPr>
+          <w:rFonts w:ascii="Liberation Serif" w:hAnsi="Liberation Serif"/>
+          <w:sz w:val="24"/>
+          <w:szCs w:val="24"/>
+        </w:rPr>
+        <w:t>.</w:t>
+      </w:r>
+    </w:p>
+    <w:p>
+      <w:pPr>
+        <w:pStyle w:val="Prrafodelista"/>
+        <w:numPr>
+          <w:ilvl w:val="0"/>
+          <w:numId w:val="4"/>
+        </w:numPr>
+        <w:rPr>
+          <w:rFonts w:ascii="Liberation Serif" w:hAnsi="Liberation Serif"/>
+          <w:b/>
+          <w:sz w:val="28"/>
+          <w:szCs w:val="28"/>
+        </w:rPr>
+      </w:pPr>
+      <w:r>
+        <w:rPr>
+          <w:rFonts w:ascii="Liberation Serif" w:hAnsi="Liberation Serif"/>
+          <w:sz w:val="24"/>
+          <w:szCs w:val="24"/>
+        </w:rPr>
+        <w:t xml:space="preserve">Herramientas elegidas: </w:t>
+      </w:r>
+      <w:r>
+        <w:rPr>
+          <w:rFonts w:ascii="Liberation Serif" w:hAnsi="Liberation Serif"/>
+          <w:sz w:val="24"/>
+          <w:szCs w:val="24"/>
+        </w:rPr>
+        <w:t>GitHub.</w:t>
+      </w:r>
+    </w:p>
+    <w:p>
+      <w:pPr>
+        <w:ind w:left="283"/>
+        <w:rPr>
+          <w:rFonts w:ascii="Liberation Serif" w:hAnsi="Liberation Serif"/>
+          <w:b/>
+          <w:sz w:val="28"/>
+          <w:szCs w:val="28"/>
+        </w:rPr>
+      </w:pPr>
+    </w:p>
+    <w:p>
+      <w:pPr>
+        <w:pStyle w:val="Prrafodelista"/>
+        <w:numPr>
+          <w:ilvl w:val="0"/>
+          <w:numId w:val="7"/>
+        </w:numPr>
+        <w:rPr>
+          <w:rFonts w:ascii="Liberation Serif" w:hAnsi="Liberation Serif"/>
+          <w:sz w:val="24"/>
+          <w:szCs w:val="24"/>
+        </w:rPr>
+      </w:pPr>
+      <w:proofErr w:type="spellStart"/>
+      <w:r>
+        <w:rPr>
+          <w:rFonts w:ascii="Liberation Serif" w:hAnsi="Liberation Serif"/>
+          <w:sz w:val="24"/>
+          <w:szCs w:val="24"/>
+        </w:rPr>
+        <w:t>Github</w:t>
+      </w:r>
+      <w:proofErr w:type="spellEnd"/>
+      <w:r>
+        <w:rPr>
+          <w:rFonts w:ascii="Liberation Serif" w:hAnsi="Liberation Serif"/>
+          <w:sz w:val="24"/>
+          <w:szCs w:val="24"/>
+        </w:rPr>
         <w:t>:</w:t>
       </w:r>
     </w:p>
+    <w:p>
+      <w:pPr>
+        <w:rPr>
+          <w:rFonts w:ascii="Liberation Serif" w:hAnsi="Liberation Serif"/>
+          <w:b/>
+          <w:sz w:val="28"/>
+          <w:szCs w:val="28"/>
+        </w:rPr>
+      </w:pPr>
+      <w:r>
+        <w:rPr>
+          <w:rFonts w:ascii="Liberation Serif" w:hAnsi="Liberation Serif"/>
+          <w:b/>
+          <w:sz w:val="28"/>
+          <w:szCs w:val="28"/>
+        </w:rPr>
+        <w:t>Lenguajes de programación</w:t>
+      </w:r>
+    </w:p>
+    <w:p>
+      <w:pPr>
+        <w:pStyle w:val="Prrafodelista"/>
+        <w:numPr>
+          <w:ilvl w:val="0"/>
+          <w:numId w:val="4"/>
+        </w:numPr>
+        <w:rPr>
+          <w:rFonts w:ascii="Liberation Serif" w:hAnsi="Liberation Serif"/>
+          <w:b/>
+          <w:sz w:val="28"/>
+          <w:szCs w:val="28"/>
+        </w:rPr>
+      </w:pPr>
+      <w:proofErr w:type="gramStart"/>
+      <w:r>
+        <w:rPr>
+          <w:rFonts w:ascii="Liberation Serif" w:hAnsi="Liberation Serif"/>
+          <w:sz w:val="24"/>
+          <w:szCs w:val="24"/>
+        </w:rPr>
+        <w:t>Herramienta planteadas</w:t>
+      </w:r>
+      <w:proofErr w:type="gramEnd"/>
+      <w:r>
+        <w:rPr>
+          <w:rFonts w:ascii="Liberation Serif" w:hAnsi="Liberation Serif"/>
+          <w:sz w:val="24"/>
+          <w:szCs w:val="24"/>
+        </w:rPr>
+        <w:t xml:space="preserve">: </w:t>
+      </w:r>
+      <w:r>
+        <w:rPr>
+          <w:rFonts w:ascii="Liberation Serif" w:hAnsi="Liberation Serif"/>
+          <w:sz w:val="24"/>
+          <w:szCs w:val="24"/>
+        </w:rPr>
+        <w:t xml:space="preserve">Python, </w:t>
+      </w:r>
+      <w:proofErr w:type="spellStart"/>
+      <w:r>
+        <w:rPr>
+          <w:rFonts w:ascii="Liberation Serif" w:hAnsi="Liberation Serif"/>
+          <w:sz w:val="24"/>
+          <w:szCs w:val="24"/>
+        </w:rPr>
+        <w:t>Typescript</w:t>
+      </w:r>
+      <w:proofErr w:type="spellEnd"/>
+      <w:r>
+        <w:rPr>
+          <w:rFonts w:ascii="Liberation Serif" w:hAnsi="Liberation Serif"/>
+          <w:sz w:val="24"/>
+          <w:szCs w:val="24"/>
+        </w:rPr>
+        <w:t>, PHP.</w:t>
+      </w:r>
+    </w:p>
+    <w:p>
+      <w:pPr>
+        <w:pStyle w:val="Prrafodelista"/>
+        <w:numPr>
+          <w:ilvl w:val="0"/>
+          <w:numId w:val="4"/>
+        </w:numPr>
+        <w:rPr>
+          <w:rFonts w:ascii="Liberation Serif" w:hAnsi="Liberation Serif"/>
+          <w:b/>
+          <w:sz w:val="28"/>
+          <w:szCs w:val="28"/>
+        </w:rPr>
+      </w:pPr>
+      <w:r>
+        <w:rPr>
+          <w:rFonts w:ascii="Liberation Serif" w:hAnsi="Liberation Serif"/>
+          <w:sz w:val="24"/>
+          <w:szCs w:val="24"/>
+        </w:rPr>
+        <w:t xml:space="preserve">Herramientas elegidas: </w:t>
+      </w:r>
+      <w:r>
+        <w:rPr>
+          <w:rFonts w:ascii="Liberation Serif" w:hAnsi="Liberation Serif"/>
+          <w:sz w:val="24"/>
+          <w:szCs w:val="24"/>
+        </w:rPr>
+        <w:t xml:space="preserve">Python, </w:t>
+      </w:r>
+      <w:proofErr w:type="spellStart"/>
+      <w:r>
+        <w:rPr>
+          <w:rFonts w:ascii="Liberation Serif" w:hAnsi="Liberation Serif"/>
+          <w:sz w:val="24"/>
+          <w:szCs w:val="24"/>
+        </w:rPr>
+        <w:t>Typescript</w:t>
+      </w:r>
+      <w:proofErr w:type="spellEnd"/>
+      <w:r>
+        <w:rPr>
+          <w:rFonts w:ascii="Liberation Serif" w:hAnsi="Liberation Serif"/>
+          <w:sz w:val="24"/>
+          <w:szCs w:val="24"/>
+        </w:rPr>
+        <w:t>.</w:t>
+      </w:r>
+    </w:p>
+    <w:p>
+      <w:pPr>
+        <w:rPr>
+          <w:rFonts w:ascii="Liberation Serif" w:hAnsi="Liberation Serif"/>
+          <w:b/>
+          <w:sz w:val="28"/>
+          <w:szCs w:val="28"/>
+        </w:rPr>
+      </w:pPr>
+    </w:p>
+    <w:p>
+      <w:pPr>
+        <w:pStyle w:val="Prrafodelista"/>
+        <w:numPr>
+          <w:ilvl w:val="0"/>
+          <w:numId w:val="7"/>
+        </w:numPr>
+        <w:rPr>
+          <w:rFonts w:ascii="Liberation Serif" w:hAnsi="Liberation Serif"/>
+          <w:b/>
+          <w:sz w:val="28"/>
+          <w:szCs w:val="28"/>
+        </w:rPr>
+      </w:pPr>
+      <w:r>
+        <w:rPr>
+          <w:rFonts w:ascii="Liberation Serif" w:hAnsi="Liberation Serif"/>
+          <w:sz w:val="24"/>
+          <w:szCs w:val="24"/>
+        </w:rPr>
+        <w:t>Python:</w:t>
+      </w:r>
+    </w:p>
+    <w:p>
+      <w:pPr>
+        <w:pStyle w:val="Prrafodelista"/>
+        <w:numPr>
+          <w:ilvl w:val="0"/>
+          <w:numId w:val="7"/>
+        </w:numPr>
+        <w:rPr>
+          <w:rFonts w:ascii="Liberation Serif" w:hAnsi="Liberation Serif"/>
+          <w:b/>
+          <w:sz w:val="28"/>
+          <w:szCs w:val="28"/>
+        </w:rPr>
+      </w:pPr>
+      <w:proofErr w:type="spellStart"/>
+      <w:r>
+        <w:rPr>
+          <w:rFonts w:ascii="Liberation Serif" w:hAnsi="Liberation Serif"/>
+          <w:sz w:val="24"/>
+          <w:szCs w:val="24"/>
+        </w:rPr>
+        <w:t>Typescript</w:t>
+      </w:r>
+      <w:proofErr w:type="spellEnd"/>
+    </w:p>
+    <w:p>
+      <w:pPr>
+        <w:rPr>
+          <w:rFonts w:ascii="Liberation Serif" w:hAnsi="Liberation Serif"/>
+          <w:b/>
+          <w:sz w:val="28"/>
+          <w:szCs w:val="28"/>
+        </w:rPr>
+      </w:pPr>
+      <w:r>
+        <w:rPr>
+          <w:rFonts w:ascii="Liberation Serif" w:hAnsi="Liberation Serif"/>
+          <w:b/>
+          <w:sz w:val="28"/>
+          <w:szCs w:val="28"/>
+        </w:rPr>
+        <w:t>Gestión del proyecto</w:t>
+      </w:r>
+    </w:p>
+    <w:p>
+      <w:pPr>
+        <w:pStyle w:val="Prrafodelista"/>
+        <w:numPr>
+          <w:ilvl w:val="0"/>
+          <w:numId w:val="4"/>
+        </w:numPr>
+        <w:rPr>
+          <w:rFonts w:ascii="Liberation Serif" w:hAnsi="Liberation Serif"/>
+          <w:b/>
+          <w:sz w:val="28"/>
+          <w:szCs w:val="28"/>
+        </w:rPr>
+      </w:pPr>
+      <w:proofErr w:type="gramStart"/>
+      <w:r>
+        <w:rPr>
+          <w:rFonts w:ascii="Liberation Serif" w:hAnsi="Liberation Serif"/>
+          <w:sz w:val="24"/>
+          <w:szCs w:val="24"/>
+        </w:rPr>
+        <w:t>Herramienta planteadas</w:t>
+      </w:r>
+      <w:proofErr w:type="gramEnd"/>
+      <w:r>
+        <w:rPr>
+          <w:rFonts w:ascii="Liberation Serif" w:hAnsi="Liberation Serif"/>
+          <w:sz w:val="24"/>
+          <w:szCs w:val="24"/>
+        </w:rPr>
+        <w:t xml:space="preserve">: </w:t>
+      </w:r>
+      <w:proofErr w:type="spellStart"/>
+      <w:r>
+        <w:rPr>
+          <w:rFonts w:ascii="Liberation Serif" w:hAnsi="Liberation Serif"/>
+          <w:sz w:val="24"/>
+          <w:szCs w:val="24"/>
+        </w:rPr>
+        <w:t>ZenHub</w:t>
+      </w:r>
+      <w:proofErr w:type="spellEnd"/>
+      <w:r>
+        <w:rPr>
+          <w:rFonts w:ascii="Liberation Serif" w:hAnsi="Liberation Serif"/>
+          <w:sz w:val="24"/>
+          <w:szCs w:val="24"/>
+        </w:rPr>
+        <w:t>.</w:t>
+      </w:r>
+    </w:p>
+    <w:p>
+      <w:pPr>
+        <w:pStyle w:val="Prrafodelista"/>
+        <w:numPr>
+          <w:ilvl w:val="0"/>
+          <w:numId w:val="4"/>
+        </w:numPr>
+        <w:rPr>
+          <w:rFonts w:ascii="Liberation Serif" w:hAnsi="Liberation Serif"/>
+          <w:b/>
+          <w:sz w:val="28"/>
+          <w:szCs w:val="28"/>
+        </w:rPr>
+      </w:pPr>
+      <w:r>
+        <w:rPr>
+          <w:rFonts w:ascii="Liberation Serif" w:hAnsi="Liberation Serif"/>
+          <w:sz w:val="24"/>
+          <w:szCs w:val="24"/>
+        </w:rPr>
+        <w:t xml:space="preserve">Herramientas elegidas: </w:t>
+      </w:r>
+      <w:proofErr w:type="spellStart"/>
+      <w:r>
+        <w:rPr>
+          <w:rFonts w:ascii="Liberation Serif" w:hAnsi="Liberation Serif"/>
+          <w:sz w:val="24"/>
+          <w:szCs w:val="24"/>
+        </w:rPr>
+        <w:t>ZenHub</w:t>
+      </w:r>
+      <w:proofErr w:type="spellEnd"/>
+    </w:p>
+    <w:p>
+      <w:pPr>
+        <w:rPr>
+          <w:rFonts w:ascii="Liberation Serif" w:hAnsi="Liberation Serif"/>
+          <w:sz w:val="24"/>
+          <w:szCs w:val="24"/>
+        </w:rPr>
+      </w:pPr>
+    </w:p>
+    <w:p>
+      <w:pPr>
+        <w:pStyle w:val="Prrafodelista"/>
+        <w:numPr>
+          <w:ilvl w:val="0"/>
+          <w:numId w:val="7"/>
+        </w:numPr>
+        <w:rPr>
+          <w:rFonts w:ascii="Liberation Serif" w:hAnsi="Liberation Serif"/>
+          <w:sz w:val="24"/>
+          <w:szCs w:val="24"/>
+        </w:rPr>
+      </w:pPr>
+      <w:proofErr w:type="spellStart"/>
+      <w:r>
+        <w:rPr>
+          <w:rFonts w:ascii="Liberation Serif" w:hAnsi="Liberation Serif"/>
+          <w:sz w:val="24"/>
+          <w:szCs w:val="24"/>
+        </w:rPr>
+        <w:t>Zenhub</w:t>
+      </w:r>
+      <w:proofErr w:type="spellEnd"/>
+      <w:r>
+        <w:rPr>
+          <w:rFonts w:ascii="Liberation Serif" w:hAnsi="Liberation Serif"/>
+          <w:sz w:val="24"/>
+          <w:szCs w:val="24"/>
+        </w:rPr>
+        <w:t>:</w:t>
+      </w:r>
+    </w:p>
+    <w:p>
+      <w:pPr>
+        <w:rPr>
+          <w:rFonts w:ascii="Liberation Serif" w:hAnsi="Liberation Serif"/>
+          <w:b/>
+          <w:sz w:val="28"/>
+          <w:szCs w:val="28"/>
+        </w:rPr>
+      </w:pPr>
+      <w:proofErr w:type="spellStart"/>
+      <w:r>
+        <w:rPr>
+          <w:rFonts w:ascii="Liberation Serif" w:hAnsi="Liberation Serif"/>
+          <w:b/>
+          <w:sz w:val="28"/>
+          <w:szCs w:val="28"/>
+        </w:rPr>
+        <w:t>Frameworks</w:t>
+      </w:r>
+      <w:proofErr w:type="spellEnd"/>
+    </w:p>
+    <w:p>
+      <w:pPr>
+        <w:pStyle w:val="Prrafodelista"/>
+        <w:numPr>
+          <w:ilvl w:val="0"/>
+          <w:numId w:val="4"/>
+        </w:numPr>
+        <w:rPr>
+          <w:rFonts w:ascii="Liberation Serif" w:hAnsi="Liberation Serif"/>
+          <w:b/>
+          <w:sz w:val="28"/>
+          <w:szCs w:val="28"/>
+        </w:rPr>
+      </w:pPr>
+      <w:proofErr w:type="gramStart"/>
+      <w:r>
+        <w:rPr>
+          <w:rFonts w:ascii="Liberation Serif" w:hAnsi="Liberation Serif"/>
+          <w:sz w:val="24"/>
+          <w:szCs w:val="24"/>
+        </w:rPr>
+        <w:t>Herramienta planteadas</w:t>
+      </w:r>
+      <w:proofErr w:type="gramEnd"/>
+      <w:r>
+        <w:rPr>
+          <w:rFonts w:ascii="Liberation Serif" w:hAnsi="Liberation Serif"/>
+          <w:sz w:val="24"/>
+          <w:szCs w:val="24"/>
+        </w:rPr>
+        <w:t xml:space="preserve">: </w:t>
+      </w:r>
+      <w:r>
+        <w:rPr>
+          <w:rFonts w:ascii="Liberation Serif" w:hAnsi="Liberation Serif"/>
+          <w:sz w:val="24"/>
+          <w:szCs w:val="24"/>
+        </w:rPr>
+        <w:t>Angular 6, Django, Node.js, Vue.js.</w:t>
+      </w:r>
+    </w:p>
+    <w:p>
+      <w:pPr>
+        <w:pStyle w:val="Prrafodelista"/>
+        <w:numPr>
+          <w:ilvl w:val="0"/>
+          <w:numId w:val="4"/>
+        </w:numPr>
+        <w:rPr>
+          <w:rFonts w:ascii="Liberation Serif" w:hAnsi="Liberation Serif"/>
+          <w:b/>
+          <w:sz w:val="28"/>
+          <w:szCs w:val="28"/>
+        </w:rPr>
+      </w:pPr>
+      <w:r>
+        <w:rPr>
+          <w:rFonts w:ascii="Liberation Serif" w:hAnsi="Liberation Serif"/>
+          <w:sz w:val="24"/>
+          <w:szCs w:val="24"/>
+        </w:rPr>
+        <w:t xml:space="preserve">Herramientas elegidas: </w:t>
+      </w:r>
+      <w:r>
+        <w:rPr>
+          <w:rFonts w:ascii="Liberation Serif" w:hAnsi="Liberation Serif"/>
+          <w:sz w:val="24"/>
+          <w:szCs w:val="24"/>
+        </w:rPr>
+        <w:t>Angular 6, Django</w:t>
+      </w:r>
+    </w:p>
+    <w:p>
+      <w:pPr>
+        <w:rPr>
+          <w:rFonts w:ascii="Liberation Serif" w:hAnsi="Liberation Serif"/>
+          <w:sz w:val="24"/>
+          <w:szCs w:val="24"/>
+        </w:rPr>
+      </w:pPr>
+    </w:p>
+    <w:p>
+      <w:pPr>
+        <w:pStyle w:val="Prrafodelista"/>
+        <w:numPr>
+          <w:ilvl w:val="0"/>
+          <w:numId w:val="6"/>
+        </w:numPr>
+        <w:rPr>
+          <w:rFonts w:ascii="Liberation Serif" w:hAnsi="Liberation Serif"/>
+          <w:sz w:val="24"/>
+          <w:szCs w:val="24"/>
+        </w:rPr>
+      </w:pPr>
+      <w:r>
+        <w:rPr>
+          <w:rFonts w:ascii="Liberation Serif" w:hAnsi="Liberation Serif"/>
+          <w:sz w:val="24"/>
+          <w:szCs w:val="24"/>
+        </w:rPr>
+        <w:t xml:space="preserve">Angular </w:t>
+      </w:r>
+    </w:p>
+    <w:p>
+      <w:pPr>
+        <w:pStyle w:val="Prrafodelista"/>
+        <w:numPr>
+          <w:ilvl w:val="0"/>
+          <w:numId w:val="6"/>
+        </w:numPr>
+        <w:rPr>
+          <w:rFonts w:ascii="Liberation Serif" w:hAnsi="Liberation Serif"/>
+          <w:sz w:val="24"/>
+          <w:szCs w:val="24"/>
+        </w:rPr>
+      </w:pPr>
+      <w:r>
+        <w:rPr>
+          <w:rFonts w:ascii="Liberation Serif" w:hAnsi="Liberation Serif"/>
+          <w:sz w:val="24"/>
+          <w:szCs w:val="24"/>
+        </w:rPr>
+        <w:t>Django</w:t>
+      </w:r>
+    </w:p>
+    <w:p>
+      <w:pPr>
+        <w:rPr>
+          <w:rFonts w:ascii="Liberation Serif" w:hAnsi="Liberation Serif"/>
+          <w:sz w:val="24"/>
+          <w:szCs w:val="24"/>
+        </w:rPr>
+      </w:pPr>
+      <w:r>
+        <w:rPr>
+          <w:rFonts w:ascii="Liberation Serif" w:hAnsi="Liberation Serif"/>
+          <w:sz w:val="24"/>
+          <w:szCs w:val="24"/>
+        </w:rPr>
+        <w:tab/>
+      </w:r>
+    </w:p>
+    <w:p>
+      <w:pPr>
+        <w:rPr>
+          <w:rFonts w:ascii="Liberation Serif" w:hAnsi="Liberation Serif"/>
+          <w:sz w:val="24"/>
+          <w:szCs w:val="24"/>
+        </w:rPr>
+      </w:pPr>
+    </w:p>
+    <w:p>
+      <w:pPr>
+        <w:rPr>
+          <w:rFonts w:ascii="Liberation Serif" w:hAnsi="Liberation Serif"/>
+          <w:b/>
+          <w:sz w:val="28"/>
+          <w:szCs w:val="28"/>
+        </w:rPr>
+      </w:pPr>
+      <w:r>
+        <w:rPr>
+          <w:rFonts w:ascii="Liberation Serif" w:hAnsi="Liberation Serif"/>
+          <w:b/>
+          <w:sz w:val="28"/>
+          <w:szCs w:val="28"/>
+        </w:rPr>
+        <w:t>SGBD - Sistema de Gestión de Bases de Datos</w:t>
+      </w:r>
+    </w:p>
+    <w:p>
+      <w:pPr>
+        <w:pStyle w:val="Prrafodelista"/>
+        <w:numPr>
+          <w:ilvl w:val="0"/>
+          <w:numId w:val="4"/>
+        </w:numPr>
+        <w:rPr>
+          <w:rFonts w:ascii="Liberation Serif" w:hAnsi="Liberation Serif"/>
+          <w:b/>
+          <w:sz w:val="28"/>
+          <w:szCs w:val="28"/>
+        </w:rPr>
+      </w:pPr>
+      <w:proofErr w:type="gramStart"/>
+      <w:r>
+        <w:rPr>
+          <w:rFonts w:ascii="Liberation Serif" w:hAnsi="Liberation Serif"/>
+          <w:sz w:val="24"/>
+          <w:szCs w:val="24"/>
+        </w:rPr>
+        <w:lastRenderedPageBreak/>
+        <w:t>Herramienta planteadas</w:t>
+      </w:r>
+      <w:proofErr w:type="gramEnd"/>
+      <w:r>
+        <w:rPr>
+          <w:rFonts w:ascii="Liberation Serif" w:hAnsi="Liberation Serif"/>
+          <w:sz w:val="24"/>
+          <w:szCs w:val="24"/>
+        </w:rPr>
+        <w:t xml:space="preserve">: </w:t>
+      </w:r>
+      <w:r>
+        <w:rPr>
+          <w:rFonts w:ascii="Liberation Serif" w:hAnsi="Liberation Serif"/>
+          <w:sz w:val="24"/>
+          <w:szCs w:val="24"/>
+        </w:rPr>
+        <w:t>MySQL, SQLite.</w:t>
+      </w:r>
+    </w:p>
+    <w:p>
+      <w:pPr>
+        <w:pStyle w:val="Prrafodelista"/>
+        <w:numPr>
+          <w:ilvl w:val="0"/>
+          <w:numId w:val="4"/>
+        </w:numPr>
+        <w:rPr>
+          <w:rFonts w:ascii="Liberation Serif" w:hAnsi="Liberation Serif"/>
+          <w:b/>
+          <w:sz w:val="28"/>
+          <w:szCs w:val="28"/>
+        </w:rPr>
+      </w:pPr>
+      <w:r>
+        <w:rPr>
+          <w:rFonts w:ascii="Liberation Serif" w:hAnsi="Liberation Serif"/>
+          <w:sz w:val="24"/>
+          <w:szCs w:val="24"/>
+        </w:rPr>
+        <w:t xml:space="preserve">Herramientas elegidas: </w:t>
+      </w:r>
+      <w:r>
+        <w:rPr>
+          <w:rFonts w:ascii="Liberation Serif" w:hAnsi="Liberation Serif"/>
+          <w:sz w:val="24"/>
+          <w:szCs w:val="24"/>
+        </w:rPr>
+        <w:t>SQLite.</w:t>
+      </w:r>
+    </w:p>
+    <w:p>
+      <w:pPr>
+        <w:rPr>
+          <w:rFonts w:ascii="Liberation Serif" w:hAnsi="Liberation Serif"/>
+          <w:b/>
+          <w:sz w:val="28"/>
+          <w:szCs w:val="28"/>
+        </w:rPr>
+      </w:pPr>
+    </w:p>
+    <w:p>
+      <w:pPr>
+        <w:pStyle w:val="Prrafodelista"/>
+        <w:numPr>
+          <w:ilvl w:val="0"/>
+          <w:numId w:val="6"/>
+        </w:numPr>
+        <w:rPr>
+          <w:rFonts w:ascii="Liberation Serif" w:hAnsi="Liberation Serif"/>
+          <w:sz w:val="24"/>
+          <w:szCs w:val="24"/>
+        </w:rPr>
+      </w:pPr>
+      <w:r>
+        <w:rPr>
+          <w:rFonts w:ascii="Liberation Serif" w:hAnsi="Liberation Serif"/>
+          <w:sz w:val="24"/>
+          <w:szCs w:val="24"/>
+        </w:rPr>
+        <w:t>SQLite</w:t>
+      </w:r>
+      <w:r>
+        <w:rPr>
+          <w:rFonts w:ascii="Liberation Serif" w:hAnsi="Liberation Serif"/>
+          <w:sz w:val="24"/>
+          <w:szCs w:val="24"/>
+        </w:rPr>
+        <w:t>:</w:t>
+      </w:r>
+    </w:p>
+    <w:p>
+      <w:pPr>
+        <w:rPr>
+          <w:rFonts w:ascii="Liberation Serif" w:hAnsi="Liberation Serif"/>
+          <w:b/>
+          <w:sz w:val="28"/>
+          <w:szCs w:val="28"/>
+        </w:rPr>
+      </w:pPr>
+    </w:p>
+    <w:p>
+      <w:pPr>
+        <w:rPr>
+          <w:rFonts w:ascii="Liberation Serif" w:hAnsi="Liberation Serif"/>
+          <w:b/>
+          <w:sz w:val="28"/>
+          <w:szCs w:val="28"/>
+        </w:rPr>
+      </w:pPr>
+      <w:r>
+        <w:rPr>
+          <w:rFonts w:ascii="Liberation Serif" w:hAnsi="Liberation Serif"/>
+          <w:b/>
+          <w:sz w:val="28"/>
+          <w:szCs w:val="28"/>
+        </w:rPr>
+        <w:t>IDE – Entorno de desarrollo integrado</w:t>
+      </w:r>
+    </w:p>
+    <w:p>
+      <w:pPr>
+        <w:pStyle w:val="Prrafodelista"/>
+        <w:numPr>
+          <w:ilvl w:val="0"/>
+          <w:numId w:val="4"/>
+        </w:numPr>
+        <w:rPr>
+          <w:rFonts w:ascii="Liberation Serif" w:hAnsi="Liberation Serif"/>
+          <w:b/>
+          <w:sz w:val="28"/>
+          <w:szCs w:val="28"/>
+        </w:rPr>
+      </w:pPr>
+      <w:proofErr w:type="gramStart"/>
+      <w:r>
+        <w:rPr>
+          <w:rFonts w:ascii="Liberation Serif" w:hAnsi="Liberation Serif"/>
+          <w:sz w:val="24"/>
+          <w:szCs w:val="24"/>
+        </w:rPr>
+        <w:t>Herramienta planteada</w:t>
+      </w:r>
+      <w:r>
+        <w:rPr>
+          <w:rFonts w:ascii="Liberation Serif" w:hAnsi="Liberation Serif"/>
+          <w:sz w:val="24"/>
+          <w:szCs w:val="24"/>
+        </w:rPr>
+        <w:t>s</w:t>
+      </w:r>
+      <w:proofErr w:type="gramEnd"/>
+      <w:r>
+        <w:rPr>
+          <w:rFonts w:ascii="Liberation Serif" w:hAnsi="Liberation Serif"/>
+          <w:sz w:val="24"/>
+          <w:szCs w:val="24"/>
+        </w:rPr>
+        <w:t xml:space="preserve">: </w:t>
+      </w:r>
+      <w:proofErr w:type="spellStart"/>
+      <w:r>
+        <w:rPr>
+          <w:rFonts w:ascii="Liberation Serif" w:hAnsi="Liberation Serif"/>
+          <w:sz w:val="24"/>
+          <w:szCs w:val="24"/>
+        </w:rPr>
+        <w:t>Atom</w:t>
+      </w:r>
+      <w:proofErr w:type="spellEnd"/>
+      <w:r>
+        <w:rPr>
+          <w:rFonts w:ascii="Liberation Serif" w:hAnsi="Liberation Serif"/>
+          <w:sz w:val="24"/>
+          <w:szCs w:val="24"/>
+        </w:rPr>
+        <w:t xml:space="preserve">, </w:t>
+      </w:r>
+      <w:proofErr w:type="spellStart"/>
+      <w:r>
+        <w:rPr>
+          <w:rFonts w:ascii="Liberation Serif" w:hAnsi="Liberation Serif"/>
+          <w:sz w:val="24"/>
+          <w:szCs w:val="24"/>
+        </w:rPr>
+        <w:t>SublimeText</w:t>
+      </w:r>
+      <w:proofErr w:type="spellEnd"/>
+      <w:r>
+        <w:rPr>
+          <w:rFonts w:ascii="Liberation Serif" w:hAnsi="Liberation Serif"/>
+          <w:sz w:val="24"/>
+          <w:szCs w:val="24"/>
+        </w:rPr>
+        <w:t xml:space="preserve"> 3, </w:t>
+      </w:r>
+      <w:r>
+        <w:rPr>
+          <w:rFonts w:ascii="Liberation Serif" w:hAnsi="Liberation Serif"/>
+          <w:sz w:val="24"/>
+          <w:szCs w:val="24"/>
+        </w:rPr>
+        <w:t xml:space="preserve">Visual Studio </w:t>
+      </w:r>
+      <w:proofErr w:type="spellStart"/>
+      <w:r>
+        <w:rPr>
+          <w:rFonts w:ascii="Liberation Serif" w:hAnsi="Liberation Serif"/>
+          <w:sz w:val="24"/>
+          <w:szCs w:val="24"/>
+        </w:rPr>
+        <w:t>Code</w:t>
+      </w:r>
+      <w:proofErr w:type="spellEnd"/>
+      <w:r>
+        <w:rPr>
+          <w:rFonts w:ascii="Liberation Serif" w:hAnsi="Liberation Serif"/>
+          <w:sz w:val="24"/>
+          <w:szCs w:val="24"/>
+        </w:rPr>
+        <w:t xml:space="preserve"> y </w:t>
+      </w:r>
+      <w:proofErr w:type="spellStart"/>
+      <w:r>
+        <w:rPr>
+          <w:rFonts w:ascii="Liberation Serif" w:hAnsi="Liberation Serif"/>
+          <w:sz w:val="24"/>
+          <w:szCs w:val="24"/>
+        </w:rPr>
+        <w:t>PyCharm</w:t>
+      </w:r>
+      <w:proofErr w:type="spellEnd"/>
+      <w:r>
+        <w:rPr>
+          <w:rFonts w:ascii="Liberation Serif" w:hAnsi="Liberation Serif"/>
+          <w:sz w:val="24"/>
+          <w:szCs w:val="24"/>
+        </w:rPr>
+        <w:t>.</w:t>
+      </w:r>
+    </w:p>
+    <w:p>
+      <w:pPr>
+        <w:pStyle w:val="Prrafodelista"/>
+        <w:numPr>
+          <w:ilvl w:val="0"/>
+          <w:numId w:val="4"/>
+        </w:numPr>
+        <w:rPr>
+          <w:rFonts w:ascii="Liberation Serif" w:hAnsi="Liberation Serif"/>
+          <w:b/>
+          <w:sz w:val="28"/>
+          <w:szCs w:val="28"/>
+        </w:rPr>
+      </w:pPr>
+      <w:r>
+        <w:rPr>
+          <w:rFonts w:ascii="Liberation Serif" w:hAnsi="Liberation Serif"/>
+          <w:sz w:val="24"/>
+          <w:szCs w:val="24"/>
+        </w:rPr>
+        <w:t xml:space="preserve">Herramientas elegidas: Visual Studio </w:t>
+      </w:r>
+      <w:proofErr w:type="spellStart"/>
+      <w:r>
+        <w:rPr>
+          <w:rFonts w:ascii="Liberation Serif" w:hAnsi="Liberation Serif"/>
+          <w:sz w:val="24"/>
+          <w:szCs w:val="24"/>
+        </w:rPr>
+        <w:t>Code</w:t>
+      </w:r>
+      <w:proofErr w:type="spellEnd"/>
+      <w:r>
+        <w:rPr>
+          <w:rFonts w:ascii="Liberation Serif" w:hAnsi="Liberation Serif"/>
+          <w:sz w:val="24"/>
+          <w:szCs w:val="24"/>
+        </w:rPr>
+        <w:t xml:space="preserve"> y </w:t>
+      </w:r>
+      <w:proofErr w:type="spellStart"/>
+      <w:r>
+        <w:rPr>
+          <w:rFonts w:ascii="Liberation Serif" w:hAnsi="Liberation Serif"/>
+          <w:sz w:val="24"/>
+          <w:szCs w:val="24"/>
+        </w:rPr>
+        <w:t>PyCharm</w:t>
+      </w:r>
+      <w:proofErr w:type="spellEnd"/>
+      <w:r>
+        <w:rPr>
+          <w:rFonts w:ascii="Liberation Serif" w:hAnsi="Liberation Serif"/>
+          <w:sz w:val="24"/>
+          <w:szCs w:val="24"/>
+        </w:rPr>
+        <w:t>.</w:t>
+      </w:r>
+    </w:p>
+    <w:p>
+      <w:pPr>
+        <w:pStyle w:val="Prrafodelista"/>
+        <w:ind w:left="643"/>
+        <w:rPr>
+          <w:rFonts w:ascii="Liberation Serif" w:hAnsi="Liberation Serif"/>
+          <w:b/>
+          <w:sz w:val="28"/>
+          <w:szCs w:val="28"/>
+        </w:rPr>
+      </w:pPr>
+    </w:p>
+    <w:p>
+      <w:pPr>
+        <w:pStyle w:val="Prrafodelista"/>
+        <w:numPr>
+          <w:ilvl w:val="0"/>
+          <w:numId w:val="5"/>
+        </w:numPr>
+        <w:rPr>
+          <w:rFonts w:ascii="Liberation Serif" w:hAnsi="Liberation Serif"/>
+          <w:sz w:val="24"/>
+          <w:szCs w:val="24"/>
+        </w:rPr>
+      </w:pPr>
+      <w:r>
+        <w:rPr>
+          <w:rFonts w:ascii="Liberation Serif" w:hAnsi="Liberation Serif"/>
+          <w:sz w:val="24"/>
+          <w:szCs w:val="24"/>
+        </w:rPr>
+        <w:t xml:space="preserve">Visual Studio </w:t>
+      </w:r>
+      <w:proofErr w:type="spellStart"/>
+      <w:r>
+        <w:rPr>
+          <w:rFonts w:ascii="Liberation Serif" w:hAnsi="Liberation Serif"/>
+          <w:sz w:val="24"/>
+          <w:szCs w:val="24"/>
+        </w:rPr>
+        <w:t>Code</w:t>
+      </w:r>
+      <w:proofErr w:type="spellEnd"/>
+    </w:p>
+    <w:p>
+      <w:pPr>
+        <w:pStyle w:val="Prrafodelista"/>
+        <w:numPr>
+          <w:ilvl w:val="0"/>
+          <w:numId w:val="5"/>
+        </w:numPr>
+        <w:rPr>
+          <w:rFonts w:ascii="Liberation Serif" w:hAnsi="Liberation Serif"/>
+          <w:sz w:val="24"/>
+          <w:szCs w:val="24"/>
+        </w:rPr>
+      </w:pPr>
+      <w:proofErr w:type="spellStart"/>
+      <w:r>
+        <w:rPr>
+          <w:rFonts w:ascii="Liberation Serif" w:hAnsi="Liberation Serif"/>
+          <w:sz w:val="24"/>
+          <w:szCs w:val="24"/>
+        </w:rPr>
+        <w:t>Pycharm</w:t>
+      </w:r>
+      <w:proofErr w:type="spellEnd"/>
+    </w:p>
+    <w:p>
+      <w:pPr>
+        <w:pStyle w:val="Prrafodelista"/>
+        <w:ind w:left="360"/>
+        <w:rPr>
+          <w:rFonts w:ascii="Liberation Serif" w:hAnsi="Liberation Serif"/>
+          <w:sz w:val="24"/>
+          <w:szCs w:val="24"/>
+        </w:rPr>
+      </w:pPr>
+    </w:p>
+    <w:p>
+      <w:pPr>
+        <w:rPr>
+          <w:rFonts w:ascii="Liberation Serif" w:hAnsi="Liberation Serif"/>
+          <w:sz w:val="24"/>
+          <w:szCs w:val="24"/>
+        </w:rPr>
+      </w:pPr>
+      <w:r>
+        <w:rPr>
+          <w:rFonts w:ascii="Liberation Serif" w:hAnsi="Liberation Serif"/>
+          <w:sz w:val="24"/>
+          <w:szCs w:val="24"/>
+        </w:rPr>
+        <w:t>Plan de prototipado</w:t>
+      </w:r>
+    </w:p>
+    <w:p>
+      <w:pPr>
+        <w:pStyle w:val="Prrafodelista"/>
+        <w:numPr>
+          <w:ilvl w:val="0"/>
+          <w:numId w:val="4"/>
+        </w:numPr>
+        <w:rPr>
+          <w:rFonts w:ascii="Liberation Serif" w:hAnsi="Liberation Serif"/>
+          <w:b/>
+          <w:sz w:val="28"/>
+          <w:szCs w:val="28"/>
+        </w:rPr>
+      </w:pPr>
+      <w:proofErr w:type="gramStart"/>
+      <w:r>
+        <w:rPr>
+          <w:rFonts w:ascii="Liberation Serif" w:hAnsi="Liberation Serif"/>
+          <w:sz w:val="24"/>
+          <w:szCs w:val="24"/>
+        </w:rPr>
+        <w:t>Herramienta planteadas</w:t>
+      </w:r>
+      <w:proofErr w:type="gramEnd"/>
+      <w:r>
+        <w:rPr>
+          <w:rFonts w:ascii="Liberation Serif" w:hAnsi="Liberation Serif"/>
+          <w:sz w:val="24"/>
+          <w:szCs w:val="24"/>
+        </w:rPr>
+        <w:t xml:space="preserve">: </w:t>
+      </w:r>
+      <w:r>
+        <w:rPr>
+          <w:rFonts w:ascii="Liberation Serif" w:hAnsi="Liberation Serif"/>
+          <w:sz w:val="24"/>
+          <w:szCs w:val="24"/>
+        </w:rPr>
+        <w:t>Balsamiq.</w:t>
+      </w:r>
+    </w:p>
+    <w:p>
+      <w:pPr>
+        <w:pStyle w:val="Prrafodelista"/>
+        <w:numPr>
+          <w:ilvl w:val="0"/>
+          <w:numId w:val="4"/>
+        </w:numPr>
+        <w:rPr>
+          <w:rFonts w:ascii="Liberation Serif" w:hAnsi="Liberation Serif"/>
+          <w:b/>
+          <w:sz w:val="28"/>
+          <w:szCs w:val="28"/>
+        </w:rPr>
+      </w:pPr>
+      <w:r>
+        <w:rPr>
+          <w:rFonts w:ascii="Liberation Serif" w:hAnsi="Liberation Serif"/>
+          <w:sz w:val="24"/>
+          <w:szCs w:val="24"/>
+        </w:rPr>
+        <w:t xml:space="preserve">Herramientas elegidas: </w:t>
+      </w:r>
+      <w:r>
+        <w:rPr>
+          <w:rFonts w:ascii="Liberation Serif" w:hAnsi="Liberation Serif"/>
+          <w:sz w:val="24"/>
+          <w:szCs w:val="24"/>
+        </w:rPr>
+        <w:t>Balsamiq.</w:t>
+      </w:r>
+    </w:p>
+    <w:p>
+      <w:pPr>
+        <w:pStyle w:val="Prrafodelista"/>
+        <w:ind w:left="643"/>
+        <w:rPr>
+          <w:rFonts w:ascii="Liberation Serif" w:hAnsi="Liberation Serif"/>
+          <w:b/>
+          <w:sz w:val="28"/>
+          <w:szCs w:val="28"/>
+        </w:rPr>
+      </w:pPr>
+    </w:p>
+    <w:p>
+      <w:pPr>
+        <w:pStyle w:val="Prrafodelista"/>
+        <w:numPr>
+          <w:ilvl w:val="0"/>
+          <w:numId w:val="5"/>
+        </w:numPr>
+        <w:rPr>
+          <w:rFonts w:ascii="Liberation Serif" w:hAnsi="Liberation Serif"/>
+          <w:sz w:val="24"/>
+          <w:szCs w:val="24"/>
+        </w:rPr>
+      </w:pPr>
+      <w:bookmarkStart w:id="0" w:name="_GoBack"/>
+      <w:r>
+        <w:rPr>
+          <w:rFonts w:ascii="Liberation Serif" w:hAnsi="Liberation Serif"/>
+          <w:sz w:val="24"/>
+          <w:szCs w:val="24"/>
+        </w:rPr>
+        <w:t>Balsamiq</w:t>
+      </w:r>
+    </w:p>
+    <w:bookmarkEnd w:id="0"/>
     <w:p/>
     <w:p/>
-    <w:p>
-      <w:r>
-        <w:t>Front: Angular 6</w:t>
-      </w:r>
-    </w:p>
-    <w:p/>
-    <w:p>
-      <w:r>
-        <w:t>Entorno de desarrollo</w:t>
-      </w:r>
-      <w:r>
-        <w:t>: Visual Studio Code</w:t>
-      </w:r>
-      <w:bookmarkStart w:id="0" w:name="_GoBack"/>
-      <w:bookmarkEnd w:id="0"/>
-    </w:p>
     <w:p/>
     <w:p>
       <w:pPr>
@@ -64,6 +1266,568 @@
 <file path=word/numbering.xml><?xml version="1.0" encoding="utf-8"?>
 <w:numbering xmlns:wpc="http://schemas.microsoft.com/office/word/2010/wordprocessingCanvas" xmlns:cx="http://schemas.microsoft.com/office/drawing/2014/chartex" xmlns:cx1="http://schemas.microsoft.com/office/drawing/2015/9/8/chartex" xmlns:cx2="http://schemas.microsoft.com/office/drawing/2015/10/21/chartex" xmlns:cx3="http://schemas.microsoft.com/office/drawing/2016/5/9/chartex" xmlns:cx4="http://schemas.microsoft.com/office/drawing/2016/5/10/chartex" xmlns:cx5="http://schemas.microsoft.com/office/drawing/2016/5/11/chartex" xmlns:cx6="http://schemas.microsoft.com/office/drawing/2016/5/12/chartex" xmlns:cx7="http://schemas.microsoft.com/office/drawing/2016/5/13/chartex" xmlns:cx8="http://schemas.microsoft.com/office/drawing/2016/5/14/chartex" xmlns:mc="http://schemas.openxmlformats.org/markup-compatibility/2006" xmlns:aink="http://schemas.microsoft.com/office/drawing/2016/ink" xmlns:am3d="http://schemas.microsoft.com/office/drawing/2017/model3d" xmlns:o="urn:schemas-microsoft-com:office:office" xmlns:r="http://schemas.openxmlformats.org/officeDocument/2006/relationships" xmlns:m="http://schemas.openxmlformats.org/officeDocument/2006/math" xmlns:v="urn:schemas-microsoft-com:vml" xmlns:wp14="http://schemas.microsoft.com/office/word/2010/wordprocessingDrawing" xmlns:wp="http://schemas.openxmlformats.org/drawingml/2006/wordprocessingDrawing" xmlns:w10="urn:schemas-microsoft-com:office:word" xmlns:w="http://schemas.openxmlformats.org/wordprocessingml/2006/main" xmlns:w14="http://schemas.microsoft.com/office/word/2010/wordml" xmlns:w15="http://schemas.microsoft.com/office/word/2012/wordml" xmlns:w16cid="http://schemas.microsoft.com/office/word/2016/wordml/cid" xmlns:w16se="http://schemas.microsoft.com/office/word/2015/wordml/symex" xmlns:wpg="http://schemas.microsoft.com/office/word/2010/wordprocessingGroup" xmlns:wpi="http://schemas.microsoft.com/office/word/2010/wordprocessingInk" xmlns:wne="http://schemas.microsoft.com/office/word/2006/wordml" xmlns:wps="http://schemas.microsoft.com/office/word/2010/wordprocessingShape" mc:Ignorable="w14 w15 w16se w16cid wp14">
   <w:abstractNum w:abstractNumId="0" w15:restartNumberingAfterBreak="0">
+    <w:nsid w:val="0FC47813"/>
+    <w:multiLevelType w:val="hybridMultilevel"/>
+    <w:tmpl w:val="D44E3A3A"/>
+    <w:lvl w:ilvl="0" w:tplc="E54A0472">
+      <w:numFmt w:val="bullet"/>
+      <w:lvlText w:val="-"/>
+      <w:lvlJc w:val="left"/>
+      <w:pPr>
+        <w:ind w:left="360" w:hanging="360"/>
+      </w:pPr>
+      <w:rPr>
+        <w:rFonts w:ascii="Liberation Serif" w:eastAsiaTheme="minorHAnsi" w:hAnsi="Liberation Serif" w:cstheme="minorBidi" w:hint="default"/>
+      </w:rPr>
+    </w:lvl>
+    <w:lvl w:ilvl="1" w:tplc="0C0A0003" w:tentative="1">
+      <w:start w:val="1"/>
+      <w:numFmt w:val="bullet"/>
+      <w:lvlText w:val="o"/>
+      <w:lvlJc w:val="left"/>
+      <w:pPr>
+        <w:ind w:left="1080" w:hanging="360"/>
+      </w:pPr>
+      <w:rPr>
+        <w:rFonts w:ascii="Courier New" w:hAnsi="Courier New" w:cs="Courier New" w:hint="default"/>
+      </w:rPr>
+    </w:lvl>
+    <w:lvl w:ilvl="2" w:tplc="0C0A0005" w:tentative="1">
+      <w:start w:val="1"/>
+      <w:numFmt w:val="bullet"/>
+      <w:lvlText w:val=""/>
+      <w:lvlJc w:val="left"/>
+      <w:pPr>
+        <w:ind w:left="1800" w:hanging="360"/>
+      </w:pPr>
+      <w:rPr>
+        <w:rFonts w:ascii="Wingdings" w:hAnsi="Wingdings" w:hint="default"/>
+      </w:rPr>
+    </w:lvl>
+    <w:lvl w:ilvl="3" w:tplc="0C0A0001" w:tentative="1">
+      <w:start w:val="1"/>
+      <w:numFmt w:val="bullet"/>
+      <w:lvlText w:val=""/>
+      <w:lvlJc w:val="left"/>
+      <w:pPr>
+        <w:ind w:left="2520" w:hanging="360"/>
+      </w:pPr>
+      <w:rPr>
+        <w:rFonts w:ascii="Symbol" w:hAnsi="Symbol" w:hint="default"/>
+      </w:rPr>
+    </w:lvl>
+    <w:lvl w:ilvl="4" w:tplc="0C0A0003" w:tentative="1">
+      <w:start w:val="1"/>
+      <w:numFmt w:val="bullet"/>
+      <w:lvlText w:val="o"/>
+      <w:lvlJc w:val="left"/>
+      <w:pPr>
+        <w:ind w:left="3240" w:hanging="360"/>
+      </w:pPr>
+      <w:rPr>
+        <w:rFonts w:ascii="Courier New" w:hAnsi="Courier New" w:cs="Courier New" w:hint="default"/>
+      </w:rPr>
+    </w:lvl>
+    <w:lvl w:ilvl="5" w:tplc="0C0A0005" w:tentative="1">
+      <w:start w:val="1"/>
+      <w:numFmt w:val="bullet"/>
+      <w:lvlText w:val=""/>
+      <w:lvlJc w:val="left"/>
+      <w:pPr>
+        <w:ind w:left="3960" w:hanging="360"/>
+      </w:pPr>
+      <w:rPr>
+        <w:rFonts w:ascii="Wingdings" w:hAnsi="Wingdings" w:hint="default"/>
+      </w:rPr>
+    </w:lvl>
+    <w:lvl w:ilvl="6" w:tplc="0C0A0001" w:tentative="1">
+      <w:start w:val="1"/>
+      <w:numFmt w:val="bullet"/>
+      <w:lvlText w:val=""/>
+      <w:lvlJc w:val="left"/>
+      <w:pPr>
+        <w:ind w:left="4680" w:hanging="360"/>
+      </w:pPr>
+      <w:rPr>
+        <w:rFonts w:ascii="Symbol" w:hAnsi="Symbol" w:hint="default"/>
+      </w:rPr>
+    </w:lvl>
+    <w:lvl w:ilvl="7" w:tplc="0C0A0003" w:tentative="1">
+      <w:start w:val="1"/>
+      <w:numFmt w:val="bullet"/>
+      <w:lvlText w:val="o"/>
+      <w:lvlJc w:val="left"/>
+      <w:pPr>
+        <w:ind w:left="5400" w:hanging="360"/>
+      </w:pPr>
+      <w:rPr>
+        <w:rFonts w:ascii="Courier New" w:hAnsi="Courier New" w:cs="Courier New" w:hint="default"/>
+      </w:rPr>
+    </w:lvl>
+    <w:lvl w:ilvl="8" w:tplc="0C0A0005" w:tentative="1">
+      <w:start w:val="1"/>
+      <w:numFmt w:val="bullet"/>
+      <w:lvlText w:val=""/>
+      <w:lvlJc w:val="left"/>
+      <w:pPr>
+        <w:ind w:left="6120" w:hanging="360"/>
+      </w:pPr>
+      <w:rPr>
+        <w:rFonts w:ascii="Wingdings" w:hAnsi="Wingdings" w:hint="default"/>
+      </w:rPr>
+    </w:lvl>
+  </w:abstractNum>
+  <w:abstractNum w:abstractNumId="1" w15:restartNumberingAfterBreak="0">
+    <w:nsid w:val="2F26725E"/>
+    <w:multiLevelType w:val="hybridMultilevel"/>
+    <w:tmpl w:val="9DCC17CA"/>
+    <w:lvl w:ilvl="0" w:tplc="0C0A0001">
+      <w:start w:val="1"/>
+      <w:numFmt w:val="bullet"/>
+      <w:lvlText w:val=""/>
+      <w:lvlJc w:val="left"/>
+      <w:pPr>
+        <w:ind w:left="720" w:hanging="360"/>
+      </w:pPr>
+      <w:rPr>
+        <w:rFonts w:ascii="Symbol" w:hAnsi="Symbol" w:hint="default"/>
+      </w:rPr>
+    </w:lvl>
+    <w:lvl w:ilvl="1" w:tplc="0C0A0003" w:tentative="1">
+      <w:start w:val="1"/>
+      <w:numFmt w:val="bullet"/>
+      <w:lvlText w:val="o"/>
+      <w:lvlJc w:val="left"/>
+      <w:pPr>
+        <w:ind w:left="1440" w:hanging="360"/>
+      </w:pPr>
+      <w:rPr>
+        <w:rFonts w:ascii="Courier New" w:hAnsi="Courier New" w:cs="Courier New" w:hint="default"/>
+      </w:rPr>
+    </w:lvl>
+    <w:lvl w:ilvl="2" w:tplc="0C0A0005" w:tentative="1">
+      <w:start w:val="1"/>
+      <w:numFmt w:val="bullet"/>
+      <w:lvlText w:val=""/>
+      <w:lvlJc w:val="left"/>
+      <w:pPr>
+        <w:ind w:left="2160" w:hanging="360"/>
+      </w:pPr>
+      <w:rPr>
+        <w:rFonts w:ascii="Wingdings" w:hAnsi="Wingdings" w:hint="default"/>
+      </w:rPr>
+    </w:lvl>
+    <w:lvl w:ilvl="3" w:tplc="0C0A0001" w:tentative="1">
+      <w:start w:val="1"/>
+      <w:numFmt w:val="bullet"/>
+      <w:lvlText w:val=""/>
+      <w:lvlJc w:val="left"/>
+      <w:pPr>
+        <w:ind w:left="2880" w:hanging="360"/>
+      </w:pPr>
+      <w:rPr>
+        <w:rFonts w:ascii="Symbol" w:hAnsi="Symbol" w:hint="default"/>
+      </w:rPr>
+    </w:lvl>
+    <w:lvl w:ilvl="4" w:tplc="0C0A0003" w:tentative="1">
+      <w:start w:val="1"/>
+      <w:numFmt w:val="bullet"/>
+      <w:lvlText w:val="o"/>
+      <w:lvlJc w:val="left"/>
+      <w:pPr>
+        <w:ind w:left="3600" w:hanging="360"/>
+      </w:pPr>
+      <w:rPr>
+        <w:rFonts w:ascii="Courier New" w:hAnsi="Courier New" w:cs="Courier New" w:hint="default"/>
+      </w:rPr>
+    </w:lvl>
+    <w:lvl w:ilvl="5" w:tplc="0C0A0005" w:tentative="1">
+      <w:start w:val="1"/>
+      <w:numFmt w:val="bullet"/>
+      <w:lvlText w:val=""/>
+      <w:lvlJc w:val="left"/>
+      <w:pPr>
+        <w:ind w:left="4320" w:hanging="360"/>
+      </w:pPr>
+      <w:rPr>
+        <w:rFonts w:ascii="Wingdings" w:hAnsi="Wingdings" w:hint="default"/>
+      </w:rPr>
+    </w:lvl>
+    <w:lvl w:ilvl="6" w:tplc="0C0A0001" w:tentative="1">
+      <w:start w:val="1"/>
+      <w:numFmt w:val="bullet"/>
+      <w:lvlText w:val=""/>
+      <w:lvlJc w:val="left"/>
+      <w:pPr>
+        <w:ind w:left="5040" w:hanging="360"/>
+      </w:pPr>
+      <w:rPr>
+        <w:rFonts w:ascii="Symbol" w:hAnsi="Symbol" w:hint="default"/>
+      </w:rPr>
+    </w:lvl>
+    <w:lvl w:ilvl="7" w:tplc="0C0A0003" w:tentative="1">
+      <w:start w:val="1"/>
+      <w:numFmt w:val="bullet"/>
+      <w:lvlText w:val="o"/>
+      <w:lvlJc w:val="left"/>
+      <w:pPr>
+        <w:ind w:left="5760" w:hanging="360"/>
+      </w:pPr>
+      <w:rPr>
+        <w:rFonts w:ascii="Courier New" w:hAnsi="Courier New" w:cs="Courier New" w:hint="default"/>
+      </w:rPr>
+    </w:lvl>
+    <w:lvl w:ilvl="8" w:tplc="0C0A0005" w:tentative="1">
+      <w:start w:val="1"/>
+      <w:numFmt w:val="bullet"/>
+      <w:lvlText w:val=""/>
+      <w:lvlJc w:val="left"/>
+      <w:pPr>
+        <w:ind w:left="6480" w:hanging="360"/>
+      </w:pPr>
+      <w:rPr>
+        <w:rFonts w:ascii="Wingdings" w:hAnsi="Wingdings" w:hint="default"/>
+      </w:rPr>
+    </w:lvl>
+  </w:abstractNum>
+  <w:abstractNum w:abstractNumId="2" w15:restartNumberingAfterBreak="0">
+    <w:nsid w:val="3A9A6131"/>
+    <w:multiLevelType w:val="hybridMultilevel"/>
+    <w:tmpl w:val="9F3C5500"/>
+    <w:lvl w:ilvl="0" w:tplc="A962B134">
+      <w:numFmt w:val="bullet"/>
+      <w:lvlText w:val="-"/>
+      <w:lvlJc w:val="left"/>
+      <w:pPr>
+        <w:ind w:left="360" w:hanging="360"/>
+      </w:pPr>
+      <w:rPr>
+        <w:rFonts w:ascii="Liberation Serif" w:eastAsiaTheme="minorHAnsi" w:hAnsi="Liberation Serif" w:cstheme="minorBidi" w:hint="default"/>
+      </w:rPr>
+    </w:lvl>
+    <w:lvl w:ilvl="1" w:tplc="0C0A0003" w:tentative="1">
+      <w:start w:val="1"/>
+      <w:numFmt w:val="bullet"/>
+      <w:lvlText w:val="o"/>
+      <w:lvlJc w:val="left"/>
+      <w:pPr>
+        <w:ind w:left="1080" w:hanging="360"/>
+      </w:pPr>
+      <w:rPr>
+        <w:rFonts w:ascii="Courier New" w:hAnsi="Courier New" w:cs="Courier New" w:hint="default"/>
+      </w:rPr>
+    </w:lvl>
+    <w:lvl w:ilvl="2" w:tplc="0C0A0005" w:tentative="1">
+      <w:start w:val="1"/>
+      <w:numFmt w:val="bullet"/>
+      <w:lvlText w:val=""/>
+      <w:lvlJc w:val="left"/>
+      <w:pPr>
+        <w:ind w:left="1800" w:hanging="360"/>
+      </w:pPr>
+      <w:rPr>
+        <w:rFonts w:ascii="Wingdings" w:hAnsi="Wingdings" w:hint="default"/>
+      </w:rPr>
+    </w:lvl>
+    <w:lvl w:ilvl="3" w:tplc="0C0A0001" w:tentative="1">
+      <w:start w:val="1"/>
+      <w:numFmt w:val="bullet"/>
+      <w:lvlText w:val=""/>
+      <w:lvlJc w:val="left"/>
+      <w:pPr>
+        <w:ind w:left="2520" w:hanging="360"/>
+      </w:pPr>
+      <w:rPr>
+        <w:rFonts w:ascii="Symbol" w:hAnsi="Symbol" w:hint="default"/>
+      </w:rPr>
+    </w:lvl>
+    <w:lvl w:ilvl="4" w:tplc="0C0A0003" w:tentative="1">
+      <w:start w:val="1"/>
+      <w:numFmt w:val="bullet"/>
+      <w:lvlText w:val="o"/>
+      <w:lvlJc w:val="left"/>
+      <w:pPr>
+        <w:ind w:left="3240" w:hanging="360"/>
+      </w:pPr>
+      <w:rPr>
+        <w:rFonts w:ascii="Courier New" w:hAnsi="Courier New" w:cs="Courier New" w:hint="default"/>
+      </w:rPr>
+    </w:lvl>
+    <w:lvl w:ilvl="5" w:tplc="0C0A0005" w:tentative="1">
+      <w:start w:val="1"/>
+      <w:numFmt w:val="bullet"/>
+      <w:lvlText w:val=""/>
+      <w:lvlJc w:val="left"/>
+      <w:pPr>
+        <w:ind w:left="3960" w:hanging="360"/>
+      </w:pPr>
+      <w:rPr>
+        <w:rFonts w:ascii="Wingdings" w:hAnsi="Wingdings" w:hint="default"/>
+      </w:rPr>
+    </w:lvl>
+    <w:lvl w:ilvl="6" w:tplc="0C0A0001" w:tentative="1">
+      <w:start w:val="1"/>
+      <w:numFmt w:val="bullet"/>
+      <w:lvlText w:val=""/>
+      <w:lvlJc w:val="left"/>
+      <w:pPr>
+        <w:ind w:left="4680" w:hanging="360"/>
+      </w:pPr>
+      <w:rPr>
+        <w:rFonts w:ascii="Symbol" w:hAnsi="Symbol" w:hint="default"/>
+      </w:rPr>
+    </w:lvl>
+    <w:lvl w:ilvl="7" w:tplc="0C0A0003" w:tentative="1">
+      <w:start w:val="1"/>
+      <w:numFmt w:val="bullet"/>
+      <w:lvlText w:val="o"/>
+      <w:lvlJc w:val="left"/>
+      <w:pPr>
+        <w:ind w:left="5400" w:hanging="360"/>
+      </w:pPr>
+      <w:rPr>
+        <w:rFonts w:ascii="Courier New" w:hAnsi="Courier New" w:cs="Courier New" w:hint="default"/>
+      </w:rPr>
+    </w:lvl>
+    <w:lvl w:ilvl="8" w:tplc="0C0A0005" w:tentative="1">
+      <w:start w:val="1"/>
+      <w:numFmt w:val="bullet"/>
+      <w:lvlText w:val=""/>
+      <w:lvlJc w:val="left"/>
+      <w:pPr>
+        <w:ind w:left="6120" w:hanging="360"/>
+      </w:pPr>
+      <w:rPr>
+        <w:rFonts w:ascii="Wingdings" w:hAnsi="Wingdings" w:hint="default"/>
+      </w:rPr>
+    </w:lvl>
+  </w:abstractNum>
+  <w:abstractNum w:abstractNumId="3" w15:restartNumberingAfterBreak="0">
+    <w:nsid w:val="58E22EF3"/>
+    <w:multiLevelType w:val="hybridMultilevel"/>
+    <w:tmpl w:val="D45C8A76"/>
+    <w:lvl w:ilvl="0" w:tplc="0C0A0001">
+      <w:start w:val="1"/>
+      <w:numFmt w:val="bullet"/>
+      <w:lvlText w:val=""/>
+      <w:lvlJc w:val="left"/>
+      <w:pPr>
+        <w:ind w:left="643" w:hanging="360"/>
+      </w:pPr>
+      <w:rPr>
+        <w:rFonts w:ascii="Symbol" w:hAnsi="Symbol" w:hint="default"/>
+      </w:rPr>
+    </w:lvl>
+    <w:lvl w:ilvl="1" w:tplc="0C0A0003" w:tentative="1">
+      <w:start w:val="1"/>
+      <w:numFmt w:val="bullet"/>
+      <w:lvlText w:val="o"/>
+      <w:lvlJc w:val="left"/>
+      <w:pPr>
+        <w:ind w:left="1363" w:hanging="360"/>
+      </w:pPr>
+      <w:rPr>
+        <w:rFonts w:ascii="Courier New" w:hAnsi="Courier New" w:cs="Courier New" w:hint="default"/>
+      </w:rPr>
+    </w:lvl>
+    <w:lvl w:ilvl="2" w:tplc="0C0A0005" w:tentative="1">
+      <w:start w:val="1"/>
+      <w:numFmt w:val="bullet"/>
+      <w:lvlText w:val=""/>
+      <w:lvlJc w:val="left"/>
+      <w:pPr>
+        <w:ind w:left="2083" w:hanging="360"/>
+      </w:pPr>
+      <w:rPr>
+        <w:rFonts w:ascii="Wingdings" w:hAnsi="Wingdings" w:hint="default"/>
+      </w:rPr>
+    </w:lvl>
+    <w:lvl w:ilvl="3" w:tplc="0C0A0001" w:tentative="1">
+      <w:start w:val="1"/>
+      <w:numFmt w:val="bullet"/>
+      <w:lvlText w:val=""/>
+      <w:lvlJc w:val="left"/>
+      <w:pPr>
+        <w:ind w:left="2803" w:hanging="360"/>
+      </w:pPr>
+      <w:rPr>
+        <w:rFonts w:ascii="Symbol" w:hAnsi="Symbol" w:hint="default"/>
+      </w:rPr>
+    </w:lvl>
+    <w:lvl w:ilvl="4" w:tplc="0C0A0003" w:tentative="1">
+      <w:start w:val="1"/>
+      <w:numFmt w:val="bullet"/>
+      <w:lvlText w:val="o"/>
+      <w:lvlJc w:val="left"/>
+      <w:pPr>
+        <w:ind w:left="3523" w:hanging="360"/>
+      </w:pPr>
+      <w:rPr>
+        <w:rFonts w:ascii="Courier New" w:hAnsi="Courier New" w:cs="Courier New" w:hint="default"/>
+      </w:rPr>
+    </w:lvl>
+    <w:lvl w:ilvl="5" w:tplc="0C0A0005" w:tentative="1">
+      <w:start w:val="1"/>
+      <w:numFmt w:val="bullet"/>
+      <w:lvlText w:val=""/>
+      <w:lvlJc w:val="left"/>
+      <w:pPr>
+        <w:ind w:left="4243" w:hanging="360"/>
+      </w:pPr>
+      <w:rPr>
+        <w:rFonts w:ascii="Wingdings" w:hAnsi="Wingdings" w:hint="default"/>
+      </w:rPr>
+    </w:lvl>
+    <w:lvl w:ilvl="6" w:tplc="0C0A0001" w:tentative="1">
+      <w:start w:val="1"/>
+      <w:numFmt w:val="bullet"/>
+      <w:lvlText w:val=""/>
+      <w:lvlJc w:val="left"/>
+      <w:pPr>
+        <w:ind w:left="4963" w:hanging="360"/>
+      </w:pPr>
+      <w:rPr>
+        <w:rFonts w:ascii="Symbol" w:hAnsi="Symbol" w:hint="default"/>
+      </w:rPr>
+    </w:lvl>
+    <w:lvl w:ilvl="7" w:tplc="0C0A0003" w:tentative="1">
+      <w:start w:val="1"/>
+      <w:numFmt w:val="bullet"/>
+      <w:lvlText w:val="o"/>
+      <w:lvlJc w:val="left"/>
+      <w:pPr>
+        <w:ind w:left="5683" w:hanging="360"/>
+      </w:pPr>
+      <w:rPr>
+        <w:rFonts w:ascii="Courier New" w:hAnsi="Courier New" w:cs="Courier New" w:hint="default"/>
+      </w:rPr>
+    </w:lvl>
+    <w:lvl w:ilvl="8" w:tplc="0C0A0005" w:tentative="1">
+      <w:start w:val="1"/>
+      <w:numFmt w:val="bullet"/>
+      <w:lvlText w:val=""/>
+      <w:lvlJc w:val="left"/>
+      <w:pPr>
+        <w:ind w:left="6403" w:hanging="360"/>
+      </w:pPr>
+      <w:rPr>
+        <w:rFonts w:ascii="Wingdings" w:hAnsi="Wingdings" w:hint="default"/>
+      </w:rPr>
+    </w:lvl>
+  </w:abstractNum>
+  <w:abstractNum w:abstractNumId="4" w15:restartNumberingAfterBreak="0">
+    <w:nsid w:val="59B66BE3"/>
+    <w:multiLevelType w:val="hybridMultilevel"/>
+    <w:tmpl w:val="ED185400"/>
+    <w:lvl w:ilvl="0" w:tplc="BCA24C00">
+      <w:numFmt w:val="bullet"/>
+      <w:lvlText w:val="-"/>
+      <w:lvlJc w:val="left"/>
+      <w:pPr>
+        <w:ind w:left="360" w:hanging="360"/>
+      </w:pPr>
+      <w:rPr>
+        <w:rFonts w:ascii="Liberation Serif" w:eastAsiaTheme="minorHAnsi" w:hAnsi="Liberation Serif" w:cstheme="minorBidi" w:hint="default"/>
+      </w:rPr>
+    </w:lvl>
+    <w:lvl w:ilvl="1" w:tplc="0C0A0003" w:tentative="1">
+      <w:start w:val="1"/>
+      <w:numFmt w:val="bullet"/>
+      <w:lvlText w:val="o"/>
+      <w:lvlJc w:val="left"/>
+      <w:pPr>
+        <w:ind w:left="1080" w:hanging="360"/>
+      </w:pPr>
+      <w:rPr>
+        <w:rFonts w:ascii="Courier New" w:hAnsi="Courier New" w:cs="Courier New" w:hint="default"/>
+      </w:rPr>
+    </w:lvl>
+    <w:lvl w:ilvl="2" w:tplc="0C0A0005" w:tentative="1">
+      <w:start w:val="1"/>
+      <w:numFmt w:val="bullet"/>
+      <w:lvlText w:val=""/>
+      <w:lvlJc w:val="left"/>
+      <w:pPr>
+        <w:ind w:left="1800" w:hanging="360"/>
+      </w:pPr>
+      <w:rPr>
+        <w:rFonts w:ascii="Wingdings" w:hAnsi="Wingdings" w:hint="default"/>
+      </w:rPr>
+    </w:lvl>
+    <w:lvl w:ilvl="3" w:tplc="0C0A0001" w:tentative="1">
+      <w:start w:val="1"/>
+      <w:numFmt w:val="bullet"/>
+      <w:lvlText w:val=""/>
+      <w:lvlJc w:val="left"/>
+      <w:pPr>
+        <w:ind w:left="2520" w:hanging="360"/>
+      </w:pPr>
+      <w:rPr>
+        <w:rFonts w:ascii="Symbol" w:hAnsi="Symbol" w:hint="default"/>
+      </w:rPr>
+    </w:lvl>
+    <w:lvl w:ilvl="4" w:tplc="0C0A0003" w:tentative="1">
+      <w:start w:val="1"/>
+      <w:numFmt w:val="bullet"/>
+      <w:lvlText w:val="o"/>
+      <w:lvlJc w:val="left"/>
+      <w:pPr>
+        <w:ind w:left="3240" w:hanging="360"/>
+      </w:pPr>
+      <w:rPr>
+        <w:rFonts w:ascii="Courier New" w:hAnsi="Courier New" w:cs="Courier New" w:hint="default"/>
+      </w:rPr>
+    </w:lvl>
+    <w:lvl w:ilvl="5" w:tplc="0C0A0005" w:tentative="1">
+      <w:start w:val="1"/>
+      <w:numFmt w:val="bullet"/>
+      <w:lvlText w:val=""/>
+      <w:lvlJc w:val="left"/>
+      <w:pPr>
+        <w:ind w:left="3960" w:hanging="360"/>
+      </w:pPr>
+      <w:rPr>
+        <w:rFonts w:ascii="Wingdings" w:hAnsi="Wingdings" w:hint="default"/>
+      </w:rPr>
+    </w:lvl>
+    <w:lvl w:ilvl="6" w:tplc="0C0A0001" w:tentative="1">
+      <w:start w:val="1"/>
+      <w:numFmt w:val="bullet"/>
+      <w:lvlText w:val=""/>
+      <w:lvlJc w:val="left"/>
+      <w:pPr>
+        <w:ind w:left="4680" w:hanging="360"/>
+      </w:pPr>
+      <w:rPr>
+        <w:rFonts w:ascii="Symbol" w:hAnsi="Symbol" w:hint="default"/>
+      </w:rPr>
+    </w:lvl>
+    <w:lvl w:ilvl="7" w:tplc="0C0A0003" w:tentative="1">
+      <w:start w:val="1"/>
+      <w:numFmt w:val="bullet"/>
+      <w:lvlText w:val="o"/>
+      <w:lvlJc w:val="left"/>
+      <w:pPr>
+        <w:ind w:left="5400" w:hanging="360"/>
+      </w:pPr>
+      <w:rPr>
+        <w:rFonts w:ascii="Courier New" w:hAnsi="Courier New" w:cs="Courier New" w:hint="default"/>
+      </w:rPr>
+    </w:lvl>
+    <w:lvl w:ilvl="8" w:tplc="0C0A0005" w:tentative="1">
+      <w:start w:val="1"/>
+      <w:numFmt w:val="bullet"/>
+      <w:lvlText w:val=""/>
+      <w:lvlJc w:val="left"/>
+      <w:pPr>
+        <w:ind w:left="6120" w:hanging="360"/>
+      </w:pPr>
+      <w:rPr>
+        <w:rFonts w:ascii="Wingdings" w:hAnsi="Wingdings" w:hint="default"/>
+      </w:rPr>
+    </w:lvl>
+  </w:abstractNum>
+  <w:abstractNum w:abstractNumId="5" w15:restartNumberingAfterBreak="0">
     <w:nsid w:val="73C76DA0"/>
     <w:multiLevelType w:val="hybridMultilevel"/>
     <w:tmpl w:val="E43C594C"/>
@@ -176,7 +1940,7 @@
       </w:rPr>
     </w:lvl>
   </w:abstractNum>
-  <w:abstractNum w:abstractNumId="1" w15:restartNumberingAfterBreak="0">
+  <w:abstractNum w:abstractNumId="6" w15:restartNumberingAfterBreak="0">
     <w:nsid w:val="7FFE1A69"/>
     <w:multiLevelType w:val="hybridMultilevel"/>
     <w:tmpl w:val="1556F0C6"/>
@@ -290,10 +2054,25 @@
     </w:lvl>
   </w:abstractNum>
   <w:num w:numId="1">
-    <w:abstractNumId w:val="0"/>
+    <w:abstractNumId w:val="5"/>
   </w:num>
   <w:num w:numId="2">
+    <w:abstractNumId w:val="6"/>
+  </w:num>
+  <w:num w:numId="3">
     <w:abstractNumId w:val="1"/>
+  </w:num>
+  <w:num w:numId="4">
+    <w:abstractNumId w:val="3"/>
+  </w:num>
+  <w:num w:numId="5">
+    <w:abstractNumId w:val="2"/>
+  </w:num>
+  <w:num w:numId="6">
+    <w:abstractNumId w:val="4"/>
+  </w:num>
+  <w:num w:numId="7">
+    <w:abstractNumId w:val="0"/>
   </w:num>
 </w:numbering>
 </file>
@@ -742,6 +2521,7 @@
   <w:style w:type="character" w:default="1" w:styleId="Fuentedeprrafopredeter">
     <w:name w:val="Default Paragraph Font"/>
     <w:uiPriority w:val="1"/>
+    <w:semiHidden/>
     <w:unhideWhenUsed/>
   </w:style>
   <w:style w:type="table" w:default="1" w:styleId="Tablanormal">

</xml_diff>

<commit_message>
Nuevo modelo y tabla de resultado en la vista creados
</commit_message>
<xml_diff>
--- a/Documentación/Herramientas utilizadas.docx
+++ b/Documentación/Herramientas utilizadas.docx
@@ -96,15 +96,7 @@
           <w:sz w:val="24"/>
           <w:szCs w:val="24"/>
         </w:rPr>
-        <w:t xml:space="preserve">: </w:t>
-      </w:r>
-      <w:r>
-        <w:rPr>
-          <w:rFonts w:ascii="Liberation Serif" w:hAnsi="Liberation Serif"/>
-          <w:sz w:val="24"/>
-          <w:szCs w:val="24"/>
-        </w:rPr>
-        <w:t xml:space="preserve">GitHub, </w:t>
+        <w:t xml:space="preserve">: GitHub, </w:t>
       </w:r>
       <w:proofErr w:type="spellStart"/>
       <w:r>
@@ -198,6 +190,16 @@
         </w:rPr>
         <w:t>:</w:t>
       </w:r>
+      <w:r>
+        <w:rPr>
+          <w:rFonts w:ascii="Liberation Serif" w:hAnsi="Liberation Serif"/>
+          <w:sz w:val="24"/>
+          <w:szCs w:val="24"/>
+        </w:rPr>
+        <w:t xml:space="preserve"> </w:t>
+      </w:r>
+      <w:bookmarkStart w:id="0" w:name="_GoBack"/>
+      <w:bookmarkEnd w:id="0"/>
     </w:p>
     <w:p>
       <w:pPr>
@@ -750,15 +752,7 @@
           <w:sz w:val="24"/>
           <w:szCs w:val="24"/>
         </w:rPr>
-        <w:t xml:space="preserve">: </w:t>
-      </w:r>
-      <w:r>
-        <w:rPr>
-          <w:rFonts w:ascii="Liberation Serif" w:hAnsi="Liberation Serif"/>
-          <w:sz w:val="24"/>
-          <w:szCs w:val="24"/>
-        </w:rPr>
-        <w:t>MySQL, SQLite.</w:t>
+        <w:t>: MySQL, SQLite.</w:t>
       </w:r>
     </w:p>
     <w:p>
@@ -935,15 +929,7 @@
           <w:sz w:val="24"/>
           <w:szCs w:val="24"/>
         </w:rPr>
-        <w:t xml:space="preserve"> 3, </w:t>
-      </w:r>
-      <w:r>
-        <w:rPr>
-          <w:rFonts w:ascii="Liberation Serif" w:hAnsi="Liberation Serif"/>
-          <w:sz w:val="24"/>
-          <w:szCs w:val="24"/>
-        </w:rPr>
-        <w:t xml:space="preserve">Visual Studio </w:t>
+        <w:t xml:space="preserve"> 3, Visual Studio </w:t>
       </w:r>
       <w:proofErr w:type="spellStart"/>
       <w:r>
@@ -1167,15 +1153,7 @@
           <w:sz w:val="24"/>
           <w:szCs w:val="24"/>
         </w:rPr>
-        <w:t xml:space="preserve">: </w:t>
-      </w:r>
-      <w:r>
-        <w:rPr>
-          <w:rFonts w:ascii="Liberation Serif" w:hAnsi="Liberation Serif"/>
-          <w:sz w:val="24"/>
-          <w:szCs w:val="24"/>
-        </w:rPr>
-        <w:t>Balsamiq.</w:t>
+        <w:t>: Balsamiq.</w:t>
       </w:r>
     </w:p>
     <w:p>
@@ -1234,7 +1212,6 @@
           <w:szCs w:val="24"/>
         </w:rPr>
       </w:pPr>
-      <w:bookmarkStart w:id="0" w:name="_GoBack"/>
       <w:r>
         <w:rPr>
           <w:rFonts w:ascii="Liberation Serif" w:hAnsi="Liberation Serif"/>
@@ -1244,7 +1221,6 @@
         <w:t>Balsamiq</w:t>
       </w:r>
     </w:p>
-    <w:bookmarkEnd w:id="0"/>
     <w:p/>
     <w:p/>
     <w:p/>

</xml_diff>